<commit_message>
Updated EPM 26.0 Instruction Files _0001, _0015 to include notes for deployment
</commit_message>
<xml_diff>
--- a/dbscripts/EPM_26.0.0/DBCR_EPM_EPM26_0001.docx
+++ b/dbscripts/EPM_26.0.0/DBCR_EPM_EPM26_0001.docx
@@ -1659,47 +1659,145 @@
     </w:p>
     <w:p>
       <w:pPr>
+        <w:spacing w:line="240" w:lineRule="auto"/>
+      </w:pPr>
+    </w:p>
+    <w:p>
+      <w:pPr>
+        <w:spacing w:line="240" w:lineRule="auto"/>
+      </w:pPr>
+      <w:r>
+        <w:t xml:space="preserve">Ensure </w:t>
+      </w:r>
+      <w:r>
+        <w:t xml:space="preserve">APP SCHEMAS HAVE </w:t>
+      </w:r>
+      <w:r>
+        <w:t>CREATE SESSION AND CREATE SYNONYM.  IF NOT, CREATE THE USER AND GRANT CREATE SESSION AND CREATE SYNONYM.</w:t>
+      </w:r>
+    </w:p>
+    <w:p>
+      <w:pPr>
+        <w:pStyle w:val="ListParagraph"/>
+        <w:spacing w:line="240" w:lineRule="auto"/>
+        <w:ind w:left="0"/>
+      </w:pPr>
+      <w:r>
+        <w:t xml:space="preserve">Ensure </w:t>
+      </w:r>
+      <w:r>
+        <w:t xml:space="preserve">OWNER </w:t>
+      </w:r>
+      <w:r>
+        <w:t>SCHEMAS have</w:t>
+      </w:r>
+      <w:r>
+        <w:t xml:space="preserve"> create session, create table, create sequence</w:t>
+      </w:r>
+      <w:r>
+        <w:t>,</w:t>
+      </w:r>
+      <w:r>
+        <w:t xml:space="preserve"> create type, </w:t>
+      </w:r>
+      <w:r>
+        <w:t>create procedure, create package,</w:t>
+      </w:r>
+      <w:r>
+        <w:t xml:space="preserve"> </w:t>
+      </w:r>
+      <w:r>
+        <w:t>create table</w:t>
+      </w:r>
+      <w:r>
+        <w:t>.</w:t>
+      </w:r>
+    </w:p>
+    <w:p>
+      <w:pPr>
+        <w:pStyle w:val="ListParagraph"/>
+        <w:spacing w:line="240" w:lineRule="auto"/>
+        <w:ind w:left="0"/>
+      </w:pPr>
+    </w:p>
+    <w:p>
+      <w:pPr>
+        <w:pStyle w:val="ListParagraph"/>
+        <w:numPr>
+          <w:ilvl w:val="0"/>
+          <w:numId w:val="14"/>
+        </w:numPr>
+        <w:spacing w:line="240" w:lineRule="auto"/>
+      </w:pPr>
+      <w:r>
+        <w:t xml:space="preserve">Ensure </w:t>
+      </w:r>
+      <w:r>
+        <w:t xml:space="preserve">target schema </w:t>
+      </w:r>
+      <w:r>
+        <w:t xml:space="preserve">has quotas for tablespaces </w:t>
+      </w:r>
+      <w:proofErr w:type="spellStart"/>
+      <w:r>
+        <w:t>fm_data_trans</w:t>
+      </w:r>
+      <w:proofErr w:type="spellEnd"/>
+      <w:r>
+        <w:t xml:space="preserve">, </w:t>
+      </w:r>
+      <w:proofErr w:type="spellStart"/>
+      <w:r>
+        <w:t>fm_data_ref</w:t>
+      </w:r>
+      <w:proofErr w:type="spellEnd"/>
+      <w:r>
+        <w:t xml:space="preserve">, </w:t>
+      </w:r>
+      <w:proofErr w:type="spellStart"/>
+      <w:r>
+        <w:t>fm_index_tr</w:t>
+      </w:r>
+      <w:r>
+        <w:t>ans</w:t>
+      </w:r>
+      <w:proofErr w:type="gramStart"/>
+      <w:r>
+        <w:t>,fm</w:t>
+      </w:r>
+      <w:proofErr w:type="gramEnd"/>
+      <w:r>
+        <w:t>_data_lob</w:t>
+      </w:r>
+      <w:proofErr w:type="spellEnd"/>
+      <w:r>
+        <w:t xml:space="preserve">, </w:t>
+      </w:r>
+      <w:proofErr w:type="spellStart"/>
+      <w:r>
+        <w:t>fm_index_ref</w:t>
+      </w:r>
+      <w:proofErr w:type="spellEnd"/>
+      <w:r>
+        <w:t xml:space="preserve">.  </w:t>
+      </w:r>
+    </w:p>
+    <w:p>
+      <w:pPr>
+        <w:pStyle w:val="ListParagraph"/>
+        <w:numPr>
+          <w:ilvl w:val="0"/>
+          <w:numId w:val="14"/>
+        </w:numPr>
+        <w:spacing w:line="240" w:lineRule="auto"/>
+      </w:pPr>
+    </w:p>
+    <w:p>
+      <w:pPr>
         <w:keepNext/>
         <w:keepLines/>
         <w:spacing w:before="200" w:after="0"/>
         <w:outlineLvl w:val="1"/>
-      </w:pPr>
-      <w:r>
-        <w:t xml:space="preserve">SCRIPTS ARE IN: SVN: </w:t>
-      </w:r>
-    </w:p>
-    <w:p>
-      <w:pPr>
-        <w:keepNext/>
-        <w:keepLines/>
-        <w:spacing w:before="200" w:after="0"/>
-        <w:outlineLvl w:val="1"/>
-        <w:rPr>
-          <w:rStyle w:val="Hyperlink"/>
-          <w:rFonts w:asciiTheme="majorHAnsi" w:eastAsiaTheme="majorEastAsia" w:hAnsiTheme="majorHAnsi" w:cstheme="majorBidi"/>
-          <w:b/>
-          <w:bCs/>
-          <w:sz w:val="26"/>
-          <w:szCs w:val="26"/>
-        </w:rPr>
-      </w:pPr>
-      <w:hyperlink r:id="rId5" w:history="1">
-        <w:r>
-          <w:rPr>
-            <w:rStyle w:val="Hyperlink"/>
-            <w:rFonts w:asciiTheme="majorHAnsi" w:eastAsiaTheme="majorEastAsia" w:hAnsiTheme="majorHAnsi" w:cstheme="majorBidi"/>
-            <w:b/>
-            <w:bCs/>
-            <w:sz w:val="26"/>
-            <w:szCs w:val="26"/>
-          </w:rPr>
-          <w:t>https://calt.cms.gov/svn/repos/feps_ffe/eps/branches/FTR_EPM_26.0/dbscripts/EPM_26.0.0</w:t>
-        </w:r>
-      </w:hyperlink>
-    </w:p>
-    <w:p>
-      <w:pPr>
-        <w:spacing w:line="240" w:lineRule="auto"/>
         <w:rPr>
           <w:rFonts w:asciiTheme="majorHAnsi" w:eastAsiaTheme="majorEastAsia" w:hAnsiTheme="majorHAnsi" w:cstheme="majorBidi"/>
           <w:b/>
@@ -1709,143 +1807,7 @@
           <w:szCs w:val="26"/>
         </w:rPr>
       </w:pPr>
-    </w:p>
-    <w:p>
-      <w:pPr>
-        <w:spacing w:line="240" w:lineRule="auto"/>
-      </w:pPr>
-      <w:r>
-        <w:t xml:space="preserve">Ensure </w:t>
-      </w:r>
-      <w:r>
-        <w:t xml:space="preserve">APP SCHEMAS HAVE </w:t>
-      </w:r>
-      <w:r>
-        <w:t>CREATE SESSION AND CREATE SYNONYM.  IF NOT, CREATE THE USER AND GRANT CREATE SESSION AND CREATE SYNONYM.</w:t>
-      </w:r>
-    </w:p>
-    <w:p>
-      <w:pPr>
-        <w:pStyle w:val="ListParagraph"/>
-        <w:spacing w:line="240" w:lineRule="auto"/>
-        <w:ind w:left="0"/>
-      </w:pPr>
-      <w:r>
-        <w:t xml:space="preserve">Ensure </w:t>
-      </w:r>
-      <w:r>
-        <w:t xml:space="preserve">OWNER </w:t>
-      </w:r>
-      <w:r>
-        <w:t>SCHEMAS have</w:t>
-      </w:r>
-      <w:r>
-        <w:t xml:space="preserve"> create session, create table, create sequence</w:t>
-      </w:r>
-      <w:r>
-        <w:t>,</w:t>
-      </w:r>
-      <w:r>
-        <w:t xml:space="preserve"> create type, </w:t>
-      </w:r>
-      <w:r>
-        <w:t>create procedure, create package,</w:t>
-      </w:r>
-      <w:r>
-        <w:t xml:space="preserve"> </w:t>
-      </w:r>
-      <w:r>
-        <w:t>create table</w:t>
-      </w:r>
-      <w:r>
-        <w:t>.</w:t>
-      </w:r>
-    </w:p>
-    <w:p>
-      <w:pPr>
-        <w:pStyle w:val="ListParagraph"/>
-        <w:spacing w:line="240" w:lineRule="auto"/>
-        <w:ind w:left="0"/>
-      </w:pPr>
-    </w:p>
-    <w:p>
-      <w:pPr>
-        <w:pStyle w:val="ListParagraph"/>
-        <w:numPr>
-          <w:ilvl w:val="0"/>
-          <w:numId w:val="14"/>
-        </w:numPr>
-        <w:spacing w:line="240" w:lineRule="auto"/>
-      </w:pPr>
-      <w:r>
-        <w:t xml:space="preserve">Ensure </w:t>
-      </w:r>
-      <w:r>
-        <w:t xml:space="preserve">target schema </w:t>
-      </w:r>
-      <w:r>
-        <w:t xml:space="preserve">has quotas for tablespaces </w:t>
-      </w:r>
-      <w:proofErr w:type="spellStart"/>
-      <w:r>
-        <w:t>fm_data_trans</w:t>
-      </w:r>
-      <w:proofErr w:type="spellEnd"/>
-      <w:r>
-        <w:t xml:space="preserve">, </w:t>
-      </w:r>
-      <w:proofErr w:type="spellStart"/>
-      <w:r>
-        <w:t>fm_data_ref</w:t>
-      </w:r>
-      <w:proofErr w:type="spellEnd"/>
-      <w:r>
-        <w:t xml:space="preserve">, </w:t>
-      </w:r>
-      <w:proofErr w:type="spellStart"/>
-      <w:r>
-        <w:t>fm_index_tr</w:t>
-      </w:r>
-      <w:r>
-        <w:t>ans</w:t>
-      </w:r>
-      <w:proofErr w:type="gramStart"/>
-      <w:r>
-        <w:t>,fm</w:t>
-      </w:r>
-      <w:proofErr w:type="gramEnd"/>
-      <w:r>
-        <w:t>_data_lob</w:t>
-      </w:r>
-      <w:proofErr w:type="spellEnd"/>
-      <w:r>
-        <w:t xml:space="preserve">, </w:t>
-      </w:r>
-      <w:proofErr w:type="spellStart"/>
-      <w:r>
-        <w:t>fm_index_ref</w:t>
-      </w:r>
-      <w:proofErr w:type="spellEnd"/>
-      <w:r>
-        <w:t xml:space="preserve">.  </w:t>
-      </w:r>
-    </w:p>
-    <w:p>
-      <w:pPr>
-        <w:pStyle w:val="ListParagraph"/>
-        <w:numPr>
-          <w:ilvl w:val="0"/>
-          <w:numId w:val="14"/>
-        </w:numPr>
-        <w:spacing w:line="240" w:lineRule="auto"/>
-      </w:pPr>
-    </w:p>
-    <w:p>
-      <w:pPr>
-        <w:keepNext/>
-        <w:keepLines/>
-        <w:spacing w:before="200" w:after="0"/>
-        <w:outlineLvl w:val="1"/>
+      <w:r>
         <w:rPr>
           <w:rFonts w:asciiTheme="majorHAnsi" w:eastAsiaTheme="majorEastAsia" w:hAnsiTheme="majorHAnsi" w:cstheme="majorBidi"/>
           <w:b/>
@@ -1854,7 +1816,8 @@
           <w:sz w:val="26"/>
           <w:szCs w:val="26"/>
         </w:rPr>
-      </w:pPr>
+        <w:t>Stage scripts</w:t>
+      </w:r>
       <w:r>
         <w:rPr>
           <w:rFonts w:asciiTheme="majorHAnsi" w:eastAsiaTheme="majorEastAsia" w:hAnsiTheme="majorHAnsi" w:cstheme="majorBidi"/>
@@ -1864,8 +1827,7 @@
           <w:sz w:val="26"/>
           <w:szCs w:val="26"/>
         </w:rPr>
-        <w:lastRenderedPageBreak/>
-        <w:t>Stage scripts</w:t>
+        <w:t xml:space="preserve"> </w:t>
       </w:r>
       <w:r>
         <w:rPr>
@@ -1876,8 +1838,9 @@
           <w:sz w:val="26"/>
           <w:szCs w:val="26"/>
         </w:rPr>
-        <w:t xml:space="preserve"> </w:t>
-      </w:r>
+        <w:t xml:space="preserve">on directory with access to execute </w:t>
+      </w:r>
+      <w:proofErr w:type="spellStart"/>
       <w:r>
         <w:rPr>
           <w:rFonts w:asciiTheme="majorHAnsi" w:eastAsiaTheme="majorEastAsia" w:hAnsiTheme="majorHAnsi" w:cstheme="majorBidi"/>
@@ -1887,9 +1850,9 @@
           <w:sz w:val="26"/>
           <w:szCs w:val="26"/>
         </w:rPr>
-        <w:t xml:space="preserve">on directory with access to execute </w:t>
-      </w:r>
-      <w:proofErr w:type="spellStart"/>
+        <w:t>sql</w:t>
+      </w:r>
+      <w:proofErr w:type="spellEnd"/>
       <w:r>
         <w:rPr>
           <w:rFonts w:asciiTheme="majorHAnsi" w:eastAsiaTheme="majorEastAsia" w:hAnsiTheme="majorHAnsi" w:cstheme="majorBidi"/>
@@ -1899,9 +1862,9 @@
           <w:sz w:val="26"/>
           <w:szCs w:val="26"/>
         </w:rPr>
-        <w:t>sql</w:t>
-      </w:r>
-      <w:proofErr w:type="spellEnd"/>
+        <w:t xml:space="preserve"> generating </w:t>
+      </w:r>
+      <w:proofErr w:type="spellStart"/>
       <w:r>
         <w:rPr>
           <w:rFonts w:asciiTheme="majorHAnsi" w:eastAsiaTheme="majorEastAsia" w:hAnsiTheme="majorHAnsi" w:cstheme="majorBidi"/>
@@ -1911,9 +1874,9 @@
           <w:sz w:val="26"/>
           <w:szCs w:val="26"/>
         </w:rPr>
-        <w:t xml:space="preserve"> generating </w:t>
-      </w:r>
-      <w:proofErr w:type="spellStart"/>
+        <w:t>sql</w:t>
+      </w:r>
+      <w:proofErr w:type="spellEnd"/>
       <w:r>
         <w:rPr>
           <w:rFonts w:asciiTheme="majorHAnsi" w:eastAsiaTheme="majorEastAsia" w:hAnsiTheme="majorHAnsi" w:cstheme="majorBidi"/>
@@ -1923,18 +1886,6 @@
           <w:sz w:val="26"/>
           <w:szCs w:val="26"/>
         </w:rPr>
-        <w:t>sql</w:t>
-      </w:r>
-      <w:proofErr w:type="spellEnd"/>
-      <w:r>
-        <w:rPr>
-          <w:rFonts w:asciiTheme="majorHAnsi" w:eastAsiaTheme="majorEastAsia" w:hAnsiTheme="majorHAnsi" w:cstheme="majorBidi"/>
-          <w:b/>
-          <w:bCs/>
-          <w:color w:val="4F81BD" w:themeColor="accent1"/>
-          <w:sz w:val="26"/>
-          <w:szCs w:val="26"/>
-        </w:rPr>
         <w:t>.</w:t>
       </w:r>
     </w:p>
@@ -2082,6 +2033,7 @@
           <w:rFonts w:eastAsiaTheme="majorEastAsia"/>
           <w:i w:val="0"/>
         </w:rPr>
+        <w:lastRenderedPageBreak/>
         <w:t>epm_1.01.29</w:t>
       </w:r>
       <w:r>
@@ -2111,8 +2063,6 @@
         </w:rPr>
         <w:t>epm_1.01.30_ddl_patch.sql</w:t>
       </w:r>
-      <w:bookmarkStart w:id="0" w:name="_GoBack"/>
-      <w:bookmarkEnd w:id="0"/>
     </w:p>
     <w:p>
       <w:pPr>
@@ -2470,6 +2420,144 @@
     </w:p>
     <w:p>
       <w:pPr>
+        <w:pStyle w:val="NoSpacing"/>
+        <w:ind w:left="720"/>
+        <w:rPr>
+          <w:rFonts w:eastAsiaTheme="majorEastAsia"/>
+          <w:i w:val="0"/>
+        </w:rPr>
+      </w:pPr>
+    </w:p>
+    <w:p>
+      <w:pPr>
+        <w:pStyle w:val="NoSpacing"/>
+        <w:ind w:left="720"/>
+        <w:rPr>
+          <w:rFonts w:eastAsiaTheme="majorEastAsia"/>
+          <w:i w:val="0"/>
+          <w:color w:val="FF0000"/>
+        </w:rPr>
+      </w:pPr>
+      <w:r>
+        <w:rPr>
+          <w:rFonts w:eastAsiaTheme="majorEastAsia"/>
+          <w:i w:val="0"/>
+          <w:color w:val="FF0000"/>
+        </w:rPr>
+        <w:t xml:space="preserve">(For above </w:t>
+      </w:r>
+      <w:r>
+        <w:rPr>
+          <w:rFonts w:eastAsiaTheme="majorEastAsia"/>
+          <w:i w:val="0"/>
+          <w:color w:val="FF0000"/>
+        </w:rPr>
+        <w:t>epm_1.01.30_ddl_patch.sql</w:t>
+      </w:r>
+      <w:r>
+        <w:rPr>
+          <w:rFonts w:eastAsiaTheme="majorEastAsia"/>
+          <w:i w:val="0"/>
+          <w:color w:val="FF0000"/>
+        </w:rPr>
+        <w:t xml:space="preserve"> script, </w:t>
+      </w:r>
+      <w:r>
+        <w:rPr>
+          <w:rFonts w:eastAsiaTheme="majorEastAsia"/>
+          <w:i w:val="0"/>
+          <w:color w:val="FF0000"/>
+        </w:rPr>
+        <w:t>e</w:t>
+      </w:r>
+      <w:r>
+        <w:rPr>
+          <w:rFonts w:eastAsiaTheme="majorEastAsia"/>
+          <w:i w:val="0"/>
+          <w:color w:val="FF0000"/>
+        </w:rPr>
+        <w:t>rror expected on constraint R_437, handled by epm_1.01.52_ddl_patch.sql</w:t>
+      </w:r>
+      <w:r>
+        <w:rPr>
+          <w:rFonts w:eastAsiaTheme="majorEastAsia"/>
+          <w:i w:val="0"/>
+          <w:color w:val="FF0000"/>
+        </w:rPr>
+        <w:t xml:space="preserve">.  </w:t>
+      </w:r>
+    </w:p>
+    <w:p>
+      <w:pPr>
+        <w:pStyle w:val="NoSpacing"/>
+        <w:ind w:left="720"/>
+        <w:rPr>
+          <w:rFonts w:eastAsiaTheme="majorEastAsia"/>
+          <w:i w:val="0"/>
+          <w:color w:val="FF0000"/>
+        </w:rPr>
+      </w:pPr>
+    </w:p>
+    <w:p>
+      <w:pPr>
+        <w:pStyle w:val="NoSpacing"/>
+        <w:ind w:left="720"/>
+        <w:rPr>
+          <w:rFonts w:eastAsiaTheme="majorEastAsia"/>
+          <w:i w:val="0"/>
+          <w:color w:val="FF0000"/>
+        </w:rPr>
+      </w:pPr>
+      <w:r>
+        <w:rPr>
+          <w:rFonts w:eastAsiaTheme="majorEastAsia"/>
+          <w:i w:val="0"/>
+          <w:color w:val="FF0000"/>
+        </w:rPr>
+        <w:t>ORA-02298: cannot validate (EPS_OWNER.R_437) - parent keys not found</w:t>
+      </w:r>
+    </w:p>
+    <w:p>
+      <w:pPr>
+        <w:pStyle w:val="NoSpacing"/>
+        <w:ind w:left="720"/>
+        <w:rPr>
+          <w:rFonts w:eastAsiaTheme="majorEastAsia"/>
+          <w:i w:val="0"/>
+          <w:color w:val="FF0000"/>
+        </w:rPr>
+      </w:pPr>
+    </w:p>
+    <w:p>
+      <w:pPr>
+        <w:pStyle w:val="NoSpacing"/>
+        <w:ind w:left="720"/>
+        <w:rPr>
+          <w:rFonts w:eastAsiaTheme="majorEastAsia"/>
+          <w:i w:val="0"/>
+        </w:rPr>
+      </w:pPr>
+      <w:r>
+        <w:rPr>
+          <w:rFonts w:eastAsiaTheme="majorEastAsia"/>
+          <w:i w:val="0"/>
+          <w:color w:val="FF0000"/>
+        </w:rPr>
+        <w:t>Please proceed.)</w:t>
+      </w:r>
+    </w:p>
+    <w:p>
+      <w:pPr>
+        <w:pStyle w:val="NoSpacing"/>
+        <w:ind w:left="720"/>
+        <w:rPr>
+          <w:rFonts w:eastAsiaTheme="majorEastAsia"/>
+          <w:i w:val="0"/>
+        </w:rPr>
+      </w:pPr>
+    </w:p>
+    <w:p>
+      <w:pPr>
         <w:spacing w:after="0"/>
         <w:ind w:left="360" w:firstLine="360"/>
         <w:rPr>
@@ -2527,7 +2615,16 @@
           <w:rFonts w:eastAsiaTheme="majorEastAsia"/>
           <w:i w:val="0"/>
         </w:rPr>
-        <w:t>epm_SBMErrorWarningType_001_dat.sql</w:t>
+        <w:t>epm_SBMErrorWarningType_001_d</w:t>
+      </w:r>
+      <w:bookmarkStart w:id="0" w:name="_GoBack"/>
+      <w:bookmarkEnd w:id="0"/>
+      <w:r>
+        <w:rPr>
+          <w:rFonts w:eastAsiaTheme="majorEastAsia"/>
+          <w:i w:val="0"/>
+        </w:rPr>
+        <w:t>at.sql</w:t>
       </w:r>
     </w:p>
     <w:p>

</xml_diff>